<commit_message>
Minutes + Stories and grid tables
</commit_message>
<xml_diff>
--- a/Meeting Details/MINUTES TEMPLATE.docx
+++ b/Meeting Details/MINUTES TEMPLATE.docx
@@ -166,6 +166,30 @@
           </w:p>
         </w:tc>
       </w:tr>
+      <w:tr>
+        <w:tc>
+          <w:tcPr>
+            <w:tcW w:w="1418" w:type="dxa"/>
+          </w:tcPr>
+          <w:p>
+            <w:r>
+              <w:t>Simon</w:t>
+            </w:r>
+            <w:bookmarkStart w:id="0" w:name="_GoBack"/>
+            <w:bookmarkEnd w:id="0"/>
+          </w:p>
+        </w:tc>
+        <w:tc>
+          <w:tcPr>
+            <w:tcW w:w="799" w:type="dxa"/>
+          </w:tcPr>
+          <w:p>
+            <w:pPr>
+              <w:jc w:val="right"/>
+            </w:pPr>
+          </w:p>
+        </w:tc>
+      </w:tr>
     </w:tbl>
     <w:p/>
     <w:tbl>
@@ -223,10 +247,7 @@
           <w:tcPr>
             <w:tcW w:w="1696" w:type="dxa"/>
           </w:tcPr>
-          <w:p>
-            <w:bookmarkStart w:id="0" w:name="_GoBack"/>
-            <w:bookmarkEnd w:id="0"/>
-          </w:p>
+          <w:p/>
         </w:tc>
         <w:tc>
           <w:tcPr>
@@ -323,7 +344,10 @@
       <w:jc w:val="right"/>
     </w:pPr>
     <w:r>
-      <w:t>3/8 /17</w:t>
+      <w:t>3/8</w:t>
+    </w:r>
+    <w:r>
+      <w:t>/17</w:t>
     </w:r>
   </w:p>
   <w:p>

</xml_diff>

<commit_message>
Review tests + meeting minutes
</commit_message>
<xml_diff>
--- a/Meeting Details/MINUTES TEMPLATE.docx
+++ b/Meeting Details/MINUTES TEMPLATE.docx
@@ -11,8 +11,6 @@
           <w:sz w:val="40"/>
         </w:rPr>
       </w:pPr>
-      <w:bookmarkStart w:id="0" w:name="_GoBack"/>
-      <w:bookmarkEnd w:id="0"/>
       <w:r>
         <w:rPr>
           <w:b/>
@@ -107,6 +105,9 @@
             <w:pPr>
               <w:jc w:val="right"/>
             </w:pPr>
+            <w:r>
+              <w:t>Yes</w:t>
+            </w:r>
           </w:p>
         </w:tc>
       </w:tr>
@@ -129,6 +130,9 @@
             <w:pPr>
               <w:jc w:val="right"/>
             </w:pPr>
+            <w:r>
+              <w:t>Yes</w:t>
+            </w:r>
           </w:p>
         </w:tc>
       </w:tr>
@@ -151,6 +155,9 @@
             <w:pPr>
               <w:jc w:val="right"/>
             </w:pPr>
+            <w:r>
+              <w:t>Yes</w:t>
+            </w:r>
           </w:p>
         </w:tc>
       </w:tr>
@@ -173,6 +180,9 @@
             <w:pPr>
               <w:jc w:val="right"/>
             </w:pPr>
+            <w:r>
+              <w:t>Yes</w:t>
+            </w:r>
           </w:p>
         </w:tc>
       </w:tr>
@@ -195,6 +205,9 @@
             <w:pPr>
               <w:jc w:val="right"/>
             </w:pPr>
+            <w:r>
+              <w:t>Yes</w:t>
+            </w:r>
           </w:p>
         </w:tc>
       </w:tr>
@@ -282,6 +295,8 @@
           <w:numId w:val="2"/>
         </w:numPr>
       </w:pPr>
+      <w:bookmarkStart w:id="0" w:name="_GoBack"/>
+      <w:bookmarkEnd w:id="0"/>
     </w:p>
     <w:sectPr>
       <w:headerReference w:type="default" r:id="rId7"/>

</xml_diff>